<commit_message>
Integración de PPT y Definición
</commit_message>
<xml_diff>
--- a/Evidencias Grupales/1.5_GuiaEstudiante_Fase 1_Definicion Proyecto APT.docx
+++ b/Evidencias Grupales/1.5_GuiaEstudiante_Fase 1_Definicion Proyecto APT.docx
@@ -1,6 +1,6 @@
 
 <file path=word/document.xml><?xml version="1.0" encoding="utf-8"?>
-<w:document xmlns:wpc="http://schemas.microsoft.com/office/word/2010/wordprocessingCanvas" xmlns:cx="http://schemas.microsoft.com/office/drawing/2014/chartex" xmlns:cx1="http://schemas.microsoft.com/office/drawing/2015/9/8/chartex" xmlns:cx2="http://schemas.microsoft.com/office/drawing/2015/10/21/chartex" xmlns:cx3="http://schemas.microsoft.com/office/drawing/2016/5/9/chartex" xmlns:cx4="http://schemas.microsoft.com/office/drawing/2016/5/10/chartex" xmlns:cx5="http://schemas.microsoft.com/office/drawing/2016/5/11/chartex" xmlns:cx6="http://schemas.microsoft.com/office/drawing/2016/5/12/chartex" xmlns:cx7="http://schemas.microsoft.com/office/drawing/2016/5/13/chartex" xmlns:cx8="http://schemas.microsoft.com/office/drawing/2016/5/14/chartex" xmlns:mc="http://schemas.openxmlformats.org/markup-compatibility/2006" xmlns:aink="http://schemas.microsoft.com/office/drawing/2016/ink" xmlns:am3d="http://schemas.microsoft.com/office/drawing/2017/model3d" xmlns:o="urn:schemas-microsoft-com:office:office" xmlns:r="http://schemas.openxmlformats.org/officeDocument/2006/relationships" xmlns:m="http://schemas.openxmlformats.org/officeDocument/2006/math" xmlns:v="urn:schemas-microsoft-com:vml" xmlns:wp14="http://schemas.microsoft.com/office/word/2010/wordprocessingDrawing" xmlns:wp="http://schemas.openxmlformats.org/drawingml/2006/wordprocessingDrawing" xmlns:w10="urn:schemas-microsoft-com:office:word" xmlns:w="http://schemas.openxmlformats.org/wordprocessingml/2006/main" xmlns:w14="http://schemas.microsoft.com/office/word/2010/wordml" xmlns:w15="http://schemas.microsoft.com/office/word/2012/wordml" xmlns:w16cex="http://schemas.microsoft.com/office/word/2018/wordml/cex" xmlns:w16cid="http://schemas.microsoft.com/office/word/2016/wordml/cid" xmlns:w16="http://schemas.microsoft.com/office/word/2018/wordml" xmlns:w16sdtdh="http://schemas.microsoft.com/office/word/2020/wordml/sdtdatahash" xmlns:w16se="http://schemas.microsoft.com/office/word/2015/wordml/symex" xmlns:wpg="http://schemas.microsoft.com/office/word/2010/wordprocessingGroup" xmlns:wpi="http://schemas.microsoft.com/office/word/2010/wordprocessingInk" xmlns:wne="http://schemas.microsoft.com/office/word/2006/wordml" xmlns:wps="http://schemas.microsoft.com/office/word/2010/wordprocessingShape" mc:Ignorable="w14 w15 w16se w16cid w16 w16cex w16sdtdh wp14">
+<w:document xmlns:wpc="http://schemas.microsoft.com/office/word/2010/wordprocessingCanvas" xmlns:cx="http://schemas.microsoft.com/office/drawing/2014/chartex" xmlns:cx1="http://schemas.microsoft.com/office/drawing/2015/9/8/chartex" xmlns:cx2="http://schemas.microsoft.com/office/drawing/2015/10/21/chartex" xmlns:cx3="http://schemas.microsoft.com/office/drawing/2016/5/9/chartex" xmlns:cx4="http://schemas.microsoft.com/office/drawing/2016/5/10/chartex" xmlns:cx5="http://schemas.microsoft.com/office/drawing/2016/5/11/chartex" xmlns:cx6="http://schemas.microsoft.com/office/drawing/2016/5/12/chartex" xmlns:cx7="http://schemas.microsoft.com/office/drawing/2016/5/13/chartex" xmlns:cx8="http://schemas.microsoft.com/office/drawing/2016/5/14/chartex" xmlns:mc="http://schemas.openxmlformats.org/markup-compatibility/2006" xmlns:aink="http://schemas.microsoft.com/office/drawing/2016/ink" xmlns:am3d="http://schemas.microsoft.com/office/drawing/2017/model3d" xmlns:o="urn:schemas-microsoft-com:office:office" xmlns:oel="http://schemas.microsoft.com/office/2019/extlst" xmlns:r="http://schemas.openxmlformats.org/officeDocument/2006/relationships" xmlns:m="http://schemas.openxmlformats.org/officeDocument/2006/math" xmlns:v="urn:schemas-microsoft-com:vml" xmlns:wp14="http://schemas.microsoft.com/office/word/2010/wordprocessingDrawing" xmlns:wp="http://schemas.openxmlformats.org/drawingml/2006/wordprocessingDrawing" xmlns:w10="urn:schemas-microsoft-com:office:word" xmlns:w="http://schemas.openxmlformats.org/wordprocessingml/2006/main" xmlns:w14="http://schemas.microsoft.com/office/word/2010/wordml" xmlns:w15="http://schemas.microsoft.com/office/word/2012/wordml" xmlns:w16cex="http://schemas.microsoft.com/office/word/2018/wordml/cex" xmlns:w16cid="http://schemas.microsoft.com/office/word/2016/wordml/cid" xmlns:w16="http://schemas.microsoft.com/office/word/2018/wordml" xmlns:w16du="http://schemas.microsoft.com/office/word/2023/wordml/word16du" xmlns:w16sdtdh="http://schemas.microsoft.com/office/word/2020/wordml/sdtdatahash" xmlns:w16se="http://schemas.microsoft.com/office/word/2015/wordml/symex" xmlns:wpg="http://schemas.microsoft.com/office/word/2010/wordprocessingGroup" xmlns:wpi="http://schemas.microsoft.com/office/word/2010/wordprocessingInk" xmlns:wne="http://schemas.microsoft.com/office/word/2006/wordml" xmlns:wps="http://schemas.microsoft.com/office/word/2010/wordprocessingShape" mc:Ignorable="w14 w15 w16se w16cid w16 w16cex w16sdtdh w16du wp14">
   <w:body>
     <w:p>
       <w:r>
@@ -2419,501 +2419,6 @@
           </w:tcPr>
           <w:p>
             <w:pPr>
-              <w:jc w:val="both"/>
-              <w:rPr>
-                <w:rFonts w:ascii="Calibri" w:hAnsi="Calibri" w:cs="Arial"/>
-                <w:i/>
-                <w:color w:val="548DD4"/>
-                <w:sz w:val="20"/>
-                <w:szCs w:val="20"/>
-                <w:lang w:eastAsia="es-CL"/>
-              </w:rPr>
-            </w:pPr>
-            <w:r>
-              <w:rPr>
-                <w:rFonts w:ascii="Calibri" w:hAnsi="Calibri" w:cs="Arial"/>
-                <w:i/>
-                <w:color w:val="548DD4"/>
-                <w:sz w:val="20"/>
-                <w:szCs w:val="20"/>
-                <w:lang w:eastAsia="es-CL"/>
-              </w:rPr>
-              <w:t>Justifica</w:t>
-            </w:r>
-            <w:r>
-              <w:rPr>
-                <w:rFonts w:ascii="Calibri" w:hAnsi="Calibri" w:cs="Arial"/>
-                <w:i/>
-                <w:color w:val="548DD4"/>
-                <w:sz w:val="20"/>
-                <w:szCs w:val="20"/>
-                <w:lang w:eastAsia="es-CL"/>
-              </w:rPr>
-              <w:t xml:space="preserve"> </w:t>
-            </w:r>
-            <w:r>
-              <w:rPr>
-                <w:rFonts w:ascii="Calibri" w:hAnsi="Calibri" w:cs="Arial"/>
-                <w:i/>
-                <w:color w:val="548DD4"/>
-                <w:sz w:val="20"/>
-                <w:szCs w:val="20"/>
-                <w:lang w:eastAsia="es-CL"/>
-              </w:rPr>
-              <w:t xml:space="preserve">brevemente </w:t>
-            </w:r>
-            <w:r>
-              <w:rPr>
-                <w:rFonts w:ascii="Calibri" w:hAnsi="Calibri" w:cs="Arial"/>
-                <w:i/>
-                <w:color w:val="548DD4"/>
-                <w:sz w:val="20"/>
-                <w:szCs w:val="20"/>
-                <w:lang w:eastAsia="es-CL"/>
-              </w:rPr>
-              <w:t>por qué es posible desarrollar tu proyecto APT</w:t>
-            </w:r>
-            <w:r>
-              <w:rPr>
-                <w:rFonts w:ascii="Calibri" w:hAnsi="Calibri" w:cs="Arial"/>
-                <w:i/>
-                <w:color w:val="548DD4"/>
-                <w:sz w:val="20"/>
-                <w:szCs w:val="20"/>
-                <w:lang w:eastAsia="es-CL"/>
-              </w:rPr>
-              <w:t>. Considera</w:t>
-            </w:r>
-            <w:r>
-              <w:rPr>
-                <w:rFonts w:ascii="Calibri" w:hAnsi="Calibri" w:cs="Arial"/>
-                <w:i/>
-                <w:color w:val="548DD4"/>
-                <w:sz w:val="20"/>
-                <w:szCs w:val="20"/>
-                <w:lang w:eastAsia="es-CL"/>
-              </w:rPr>
-              <w:t xml:space="preserve"> el tiempo </w:t>
-            </w:r>
-            <w:r>
-              <w:rPr>
-                <w:rFonts w:ascii="Calibri" w:hAnsi="Calibri" w:cs="Arial"/>
-                <w:i/>
-                <w:color w:val="548DD4"/>
-                <w:sz w:val="20"/>
-                <w:szCs w:val="20"/>
-                <w:lang w:eastAsia="es-CL"/>
-              </w:rPr>
-              <w:t xml:space="preserve">y materiales </w:t>
-            </w:r>
-            <w:r>
-              <w:rPr>
-                <w:rFonts w:ascii="Calibri" w:hAnsi="Calibri" w:cs="Arial"/>
-                <w:i/>
-                <w:color w:val="548DD4"/>
-                <w:sz w:val="20"/>
-                <w:szCs w:val="20"/>
-                <w:lang w:eastAsia="es-CL"/>
-              </w:rPr>
-              <w:t>que necesitas para desarrollarlo</w:t>
-            </w:r>
-            <w:r>
-              <w:rPr>
-                <w:rFonts w:ascii="Calibri" w:hAnsi="Calibri" w:cs="Arial"/>
-                <w:i/>
-                <w:color w:val="548DD4"/>
-                <w:sz w:val="20"/>
-                <w:szCs w:val="20"/>
-                <w:lang w:eastAsia="es-CL"/>
-              </w:rPr>
-              <w:t xml:space="preserve">, así como </w:t>
-            </w:r>
-            <w:r>
-              <w:rPr>
-                <w:rFonts w:ascii="Calibri" w:hAnsi="Calibri" w:cs="Arial"/>
-                <w:i/>
-                <w:color w:val="548DD4"/>
-                <w:sz w:val="20"/>
-                <w:szCs w:val="20"/>
-                <w:lang w:eastAsia="es-CL"/>
-              </w:rPr>
-              <w:t xml:space="preserve">los posibles factores externos que podrían dificultar </w:t>
-            </w:r>
-            <w:r>
-              <w:rPr>
-                <w:rFonts w:ascii="Calibri" w:hAnsi="Calibri" w:cs="Arial"/>
-                <w:i/>
-                <w:color w:val="548DD4"/>
-                <w:sz w:val="20"/>
-                <w:szCs w:val="20"/>
-                <w:lang w:eastAsia="es-CL"/>
-              </w:rPr>
-              <w:t xml:space="preserve">y facilitar </w:t>
-            </w:r>
-            <w:r>
-              <w:rPr>
-                <w:rFonts w:ascii="Calibri" w:hAnsi="Calibri" w:cs="Arial"/>
-                <w:i/>
-                <w:color w:val="548DD4"/>
-                <w:sz w:val="20"/>
-                <w:szCs w:val="20"/>
-                <w:lang w:eastAsia="es-CL"/>
-              </w:rPr>
-              <w:t xml:space="preserve">su desarrollo.  </w:t>
-            </w:r>
-          </w:p>
-          <w:p>
-            <w:pPr>
-              <w:rPr>
-                <w:rFonts w:ascii="Calibri" w:hAnsi="Calibri" w:cs="Arial"/>
-                <w:i/>
-                <w:color w:val="548DD4"/>
-                <w:sz w:val="20"/>
-                <w:szCs w:val="20"/>
-                <w:lang w:eastAsia="es-CL"/>
-              </w:rPr>
-            </w:pPr>
-            <w:r>
-              <w:rPr>
-                <w:rFonts w:ascii="Calibri" w:hAnsi="Calibri" w:cs="Arial"/>
-                <w:i/>
-                <w:color w:val="548DD4"/>
-                <w:sz w:val="20"/>
-                <w:szCs w:val="20"/>
-                <w:lang w:eastAsia="es-CL"/>
-              </w:rPr>
-              <w:t>¿</w:t>
-            </w:r>
-            <w:r>
-              <w:rPr>
-                <w:rFonts w:ascii="Calibri" w:hAnsi="Calibri" w:cs="Arial"/>
-                <w:i/>
-                <w:color w:val="548DD4"/>
-                <w:sz w:val="20"/>
-                <w:szCs w:val="20"/>
-                <w:lang w:eastAsia="es-CL"/>
-              </w:rPr>
-              <w:t>P</w:t>
-            </w:r>
-            <w:r>
-              <w:rPr>
-                <w:rFonts w:ascii="Calibri" w:hAnsi="Calibri" w:cs="Arial"/>
-                <w:i/>
-                <w:color w:val="548DD4"/>
-                <w:sz w:val="20"/>
-                <w:szCs w:val="20"/>
-                <w:lang w:eastAsia="es-CL"/>
-              </w:rPr>
-              <w:t>or</w:t>
-            </w:r>
-            <w:r>
-              <w:rPr>
-                <w:rFonts w:ascii="Calibri" w:hAnsi="Calibri" w:cs="Arial"/>
-                <w:i/>
-                <w:color w:val="548DD4"/>
-                <w:sz w:val="20"/>
-                <w:szCs w:val="20"/>
-                <w:lang w:eastAsia="es-CL"/>
-              </w:rPr>
-              <w:t xml:space="preserve"> </w:t>
-            </w:r>
-            <w:r>
-              <w:rPr>
-                <w:rFonts w:ascii="Calibri" w:hAnsi="Calibri" w:cs="Arial"/>
-                <w:i/>
-                <w:color w:val="548DD4"/>
-                <w:sz w:val="20"/>
-                <w:szCs w:val="20"/>
-                <w:lang w:eastAsia="es-CL"/>
-              </w:rPr>
-              <w:t>qu</w:t>
-            </w:r>
-            <w:r>
-              <w:rPr>
-                <w:rFonts w:ascii="Calibri" w:hAnsi="Calibri" w:cs="Arial"/>
-                <w:i/>
-                <w:color w:val="548DD4"/>
-                <w:sz w:val="20"/>
-                <w:szCs w:val="20"/>
-                <w:lang w:eastAsia="es-CL"/>
-              </w:rPr>
-              <w:t>é</w:t>
-            </w:r>
-            <w:r>
-              <w:rPr>
-                <w:rFonts w:ascii="Calibri" w:hAnsi="Calibri" w:cs="Arial"/>
-                <w:i/>
-                <w:color w:val="548DD4"/>
-                <w:sz w:val="20"/>
-                <w:szCs w:val="20"/>
-                <w:lang w:eastAsia="es-CL"/>
-              </w:rPr>
-              <w:t xml:space="preserve"> </w:t>
-            </w:r>
-            <w:r>
-              <w:rPr>
-                <w:rFonts w:ascii="Calibri" w:hAnsi="Calibri" w:cs="Arial"/>
-                <w:i/>
-                <w:color w:val="548DD4"/>
-                <w:sz w:val="20"/>
-                <w:szCs w:val="20"/>
-                <w:lang w:eastAsia="es-CL"/>
-              </w:rPr>
-              <w:t xml:space="preserve">crees </w:t>
-            </w:r>
-            <w:r>
-              <w:rPr>
-                <w:rFonts w:ascii="Calibri" w:hAnsi="Calibri" w:cs="Arial"/>
-                <w:i/>
-                <w:color w:val="548DD4"/>
-                <w:sz w:val="20"/>
-                <w:szCs w:val="20"/>
-                <w:lang w:eastAsia="es-CL"/>
-              </w:rPr>
-              <w:t xml:space="preserve">es </w:t>
-            </w:r>
-            <w:r>
-              <w:rPr>
-                <w:rFonts w:ascii="Calibri" w:hAnsi="Calibri" w:cs="Arial"/>
-                <w:i/>
-                <w:color w:val="548DD4"/>
-                <w:sz w:val="20"/>
-                <w:szCs w:val="20"/>
-                <w:lang w:eastAsia="es-CL"/>
-              </w:rPr>
-              <w:t xml:space="preserve">posible desarrollar tu </w:t>
-            </w:r>
-            <w:r>
-              <w:rPr>
-                <w:rFonts w:ascii="Calibri" w:hAnsi="Calibri" w:cs="Arial"/>
-                <w:i/>
-                <w:color w:val="548DD4"/>
-                <w:sz w:val="20"/>
-                <w:szCs w:val="20"/>
-                <w:lang w:eastAsia="es-CL"/>
-              </w:rPr>
-              <w:t xml:space="preserve">Proyecto </w:t>
-            </w:r>
-            <w:r>
-              <w:rPr>
-                <w:rFonts w:ascii="Calibri" w:hAnsi="Calibri" w:cs="Arial"/>
-                <w:i/>
-                <w:color w:val="548DD4"/>
-                <w:sz w:val="20"/>
-                <w:szCs w:val="20"/>
-                <w:lang w:eastAsia="es-CL"/>
-              </w:rPr>
-              <w:t>APT</w:t>
-            </w:r>
-            <w:r>
-              <w:rPr>
-                <w:rFonts w:ascii="Calibri" w:hAnsi="Calibri" w:cs="Arial"/>
-                <w:i/>
-                <w:color w:val="548DD4"/>
-                <w:sz w:val="20"/>
-                <w:szCs w:val="20"/>
-                <w:lang w:eastAsia="es-CL"/>
-              </w:rPr>
-              <w:t>?</w:t>
-            </w:r>
-            <w:r>
-              <w:rPr>
-                <w:rFonts w:ascii="Calibri" w:hAnsi="Calibri" w:cs="Arial"/>
-                <w:i/>
-                <w:color w:val="548DD4"/>
-                <w:sz w:val="20"/>
-                <w:szCs w:val="20"/>
-                <w:lang w:eastAsia="es-CL"/>
-              </w:rPr>
-              <w:t xml:space="preserve"> Para responder esta pregunta debes tener en consideración:</w:t>
-            </w:r>
-          </w:p>
-          <w:p>
-            <w:pPr>
-              <w:pStyle w:val="Prrafodelista"/>
-              <w:numPr>
-                <w:ilvl w:val="0"/>
-                <w:numId w:val="2"/>
-              </w:numPr>
-              <w:rPr>
-                <w:rFonts w:ascii="Calibri" w:hAnsi="Calibri" w:cs="Arial"/>
-                <w:i/>
-                <w:color w:val="548DD4"/>
-                <w:sz w:val="20"/>
-                <w:szCs w:val="20"/>
-                <w:lang w:eastAsia="es-CL"/>
-              </w:rPr>
-            </w:pPr>
-            <w:r>
-              <w:rPr>
-                <w:rFonts w:ascii="Calibri" w:hAnsi="Calibri" w:cs="Arial"/>
-                <w:i/>
-                <w:color w:val="548DD4"/>
-                <w:sz w:val="20"/>
-                <w:szCs w:val="20"/>
-                <w:lang w:eastAsia="es-CL"/>
-              </w:rPr>
-              <w:t>Duración del semestre</w:t>
-            </w:r>
-          </w:p>
-          <w:p>
-            <w:pPr>
-              <w:pStyle w:val="Prrafodelista"/>
-              <w:numPr>
-                <w:ilvl w:val="0"/>
-                <w:numId w:val="2"/>
-              </w:numPr>
-              <w:rPr>
-                <w:rFonts w:ascii="Calibri" w:hAnsi="Calibri" w:cs="Arial"/>
-                <w:i/>
-                <w:color w:val="548DD4"/>
-                <w:sz w:val="20"/>
-                <w:szCs w:val="20"/>
-                <w:lang w:eastAsia="es-CL"/>
-              </w:rPr>
-            </w:pPr>
-            <w:r>
-              <w:rPr>
-                <w:rFonts w:ascii="Calibri" w:hAnsi="Calibri" w:cs="Arial"/>
-                <w:i/>
-                <w:color w:val="548DD4"/>
-                <w:sz w:val="20"/>
-                <w:szCs w:val="20"/>
-                <w:lang w:eastAsia="es-CL"/>
-              </w:rPr>
-              <w:t xml:space="preserve">Horas asignadas a la asignatura </w:t>
-            </w:r>
-          </w:p>
-          <w:p>
-            <w:pPr>
-              <w:pStyle w:val="Prrafodelista"/>
-              <w:numPr>
-                <w:ilvl w:val="0"/>
-                <w:numId w:val="2"/>
-              </w:numPr>
-              <w:rPr>
-                <w:rFonts w:ascii="Calibri" w:hAnsi="Calibri" w:cs="Arial"/>
-                <w:i/>
-                <w:color w:val="548DD4"/>
-                <w:sz w:val="20"/>
-                <w:szCs w:val="20"/>
-                <w:lang w:eastAsia="es-CL"/>
-              </w:rPr>
-            </w:pPr>
-            <w:r>
-              <w:rPr>
-                <w:rFonts w:ascii="Calibri" w:hAnsi="Calibri" w:cs="Arial"/>
-                <w:i/>
-                <w:color w:val="548DD4"/>
-                <w:sz w:val="20"/>
-                <w:szCs w:val="20"/>
-                <w:lang w:eastAsia="es-CL"/>
-              </w:rPr>
-              <w:t>Materiales requeridos</w:t>
-            </w:r>
-          </w:p>
-          <w:p>
-            <w:pPr>
-              <w:pStyle w:val="Prrafodelista"/>
-              <w:numPr>
-                <w:ilvl w:val="0"/>
-                <w:numId w:val="2"/>
-              </w:numPr>
-              <w:rPr>
-                <w:rFonts w:ascii="Calibri" w:hAnsi="Calibri" w:cs="Arial"/>
-                <w:i/>
-                <w:color w:val="548DD4"/>
-                <w:sz w:val="20"/>
-                <w:szCs w:val="20"/>
-                <w:lang w:eastAsia="es-CL"/>
-              </w:rPr>
-            </w:pPr>
-            <w:r>
-              <w:rPr>
-                <w:rFonts w:ascii="Calibri" w:hAnsi="Calibri" w:cs="Arial"/>
-                <w:i/>
-                <w:color w:val="548DD4"/>
-                <w:sz w:val="20"/>
-                <w:szCs w:val="20"/>
-                <w:lang w:eastAsia="es-CL"/>
-              </w:rPr>
-              <w:t xml:space="preserve">Factores externos que facilitan su desarrollo </w:t>
-            </w:r>
-          </w:p>
-          <w:p>
-            <w:pPr>
-              <w:pStyle w:val="Prrafodelista"/>
-              <w:numPr>
-                <w:ilvl w:val="0"/>
-                <w:numId w:val="2"/>
-              </w:numPr>
-              <w:rPr>
-                <w:rFonts w:ascii="Calibri" w:hAnsi="Calibri" w:cs="Arial"/>
-                <w:i/>
-                <w:color w:val="548DD4"/>
-                <w:sz w:val="20"/>
-                <w:szCs w:val="20"/>
-                <w:lang w:eastAsia="es-CL"/>
-              </w:rPr>
-            </w:pPr>
-            <w:r>
-              <w:rPr>
-                <w:rFonts w:ascii="Calibri" w:hAnsi="Calibri" w:cs="Arial"/>
-                <w:i/>
-                <w:color w:val="548DD4"/>
-                <w:sz w:val="20"/>
-                <w:szCs w:val="20"/>
-                <w:lang w:eastAsia="es-CL"/>
-              </w:rPr>
-              <w:t>Factores</w:t>
-            </w:r>
-            <w:r>
-              <w:rPr>
-                <w:rFonts w:ascii="Calibri" w:hAnsi="Calibri" w:cs="Arial"/>
-                <w:i/>
-                <w:color w:val="548DD4"/>
-                <w:sz w:val="20"/>
-                <w:szCs w:val="20"/>
-                <w:lang w:eastAsia="es-CL"/>
-              </w:rPr>
-              <w:t xml:space="preserve"> externos que dificultan su desarrollo</w:t>
-            </w:r>
-            <w:r>
-              <w:rPr>
-                <w:rFonts w:ascii="Calibri" w:hAnsi="Calibri" w:cs="Arial"/>
-                <w:i/>
-                <w:color w:val="548DD4"/>
-                <w:sz w:val="20"/>
-                <w:szCs w:val="20"/>
-                <w:lang w:eastAsia="es-CL"/>
-              </w:rPr>
-              <w:t xml:space="preserve"> y maneras en que podrías</w:t>
-            </w:r>
-            <w:r>
-              <w:rPr>
-                <w:rFonts w:ascii="Calibri" w:hAnsi="Calibri" w:cs="Arial"/>
-                <w:i/>
-                <w:color w:val="548DD4"/>
-                <w:sz w:val="20"/>
-                <w:szCs w:val="20"/>
-                <w:lang w:eastAsia="es-CL"/>
-              </w:rPr>
-              <w:t xml:space="preserve"> solucionarlo</w:t>
-            </w:r>
-            <w:r>
-              <w:rPr>
-                <w:rFonts w:ascii="Calibri" w:hAnsi="Calibri" w:cs="Arial"/>
-                <w:i/>
-                <w:color w:val="548DD4"/>
-                <w:sz w:val="20"/>
-                <w:szCs w:val="20"/>
-                <w:lang w:eastAsia="es-CL"/>
-              </w:rPr>
-              <w:t>s</w:t>
-            </w:r>
-          </w:p>
-          <w:p>
-            <w:pPr>
               <w:rPr>
                 <w:rFonts w:ascii="Calibri" w:hAnsi="Calibri" w:cs="Arial"/>
                 <w:i/>
@@ -3336,6 +2841,94 @@
         </w:rPr>
       </w:pPr>
     </w:p>
+    <w:p>
+      <w:pPr>
+        <w:spacing w:after="0" w:line="360" w:lineRule="auto"/>
+        <w:jc w:val="both"/>
+        <w:rPr>
+          <w:b/>
+          <w:sz w:val="24"/>
+          <w:szCs w:val="24"/>
+        </w:rPr>
+      </w:pPr>
+    </w:p>
+    <w:p>
+      <w:pPr>
+        <w:spacing w:after="0" w:line="360" w:lineRule="auto"/>
+        <w:jc w:val="both"/>
+        <w:rPr>
+          <w:b/>
+          <w:sz w:val="24"/>
+          <w:szCs w:val="24"/>
+        </w:rPr>
+      </w:pPr>
+    </w:p>
+    <w:p>
+      <w:pPr>
+        <w:spacing w:after="0" w:line="360" w:lineRule="auto"/>
+        <w:jc w:val="both"/>
+        <w:rPr>
+          <w:b/>
+          <w:sz w:val="24"/>
+          <w:szCs w:val="24"/>
+        </w:rPr>
+      </w:pPr>
+    </w:p>
+    <w:p>
+      <w:pPr>
+        <w:spacing w:after="0" w:line="360" w:lineRule="auto"/>
+        <w:jc w:val="both"/>
+        <w:rPr>
+          <w:b/>
+          <w:sz w:val="24"/>
+          <w:szCs w:val="24"/>
+        </w:rPr>
+      </w:pPr>
+    </w:p>
+    <w:p>
+      <w:pPr>
+        <w:spacing w:after="0" w:line="360" w:lineRule="auto"/>
+        <w:jc w:val="both"/>
+        <w:rPr>
+          <w:b/>
+          <w:sz w:val="24"/>
+          <w:szCs w:val="24"/>
+        </w:rPr>
+      </w:pPr>
+    </w:p>
+    <w:p>
+      <w:pPr>
+        <w:spacing w:after="0" w:line="360" w:lineRule="auto"/>
+        <w:jc w:val="both"/>
+        <w:rPr>
+          <w:b/>
+          <w:sz w:val="24"/>
+          <w:szCs w:val="24"/>
+        </w:rPr>
+      </w:pPr>
+    </w:p>
+    <w:p>
+      <w:pPr>
+        <w:spacing w:after="0" w:line="360" w:lineRule="auto"/>
+        <w:jc w:val="both"/>
+        <w:rPr>
+          <w:b/>
+          <w:sz w:val="24"/>
+          <w:szCs w:val="24"/>
+        </w:rPr>
+      </w:pPr>
+    </w:p>
+    <w:p>
+      <w:pPr>
+        <w:spacing w:after="0" w:line="360" w:lineRule="auto"/>
+        <w:jc w:val="both"/>
+        <w:rPr>
+          <w:b/>
+          <w:sz w:val="24"/>
+          <w:szCs w:val="24"/>
+        </w:rPr>
+      </w:pPr>
+    </w:p>
     <w:tbl>
       <w:tblPr>
         <w:tblStyle w:val="Tablaconcuadrcula"/>
@@ -3677,29 +3270,7 @@
                 <w:szCs w:val="20"/>
                 <w:lang w:eastAsia="es-CL"/>
               </w:rPr>
-              <w:t>Módulo</w:t>
-            </w:r>
-            <w:r>
-              <w:rPr>
-                <w:rFonts w:ascii="Calibri" w:hAnsi="Calibri" w:cs="Arial"/>
-                <w:i/>
-                <w:color w:val="548DD4"/>
-                <w:sz w:val="20"/>
-                <w:szCs w:val="20"/>
-                <w:lang w:eastAsia="es-CL"/>
-              </w:rPr>
-              <w:t xml:space="preserve"> de </w:t>
-            </w:r>
-            <w:r>
-              <w:rPr>
-                <w:rFonts w:ascii="Calibri" w:hAnsi="Calibri" w:cs="Arial"/>
-                <w:i/>
-                <w:color w:val="548DD4"/>
-                <w:sz w:val="20"/>
-                <w:szCs w:val="20"/>
-                <w:lang w:eastAsia="es-CL"/>
-              </w:rPr>
-              <w:t>Ingreso</w:t>
+              <w:t>Módulo de Ingreso</w:t>
             </w:r>
           </w:p>
           <w:p>
@@ -3728,40 +3299,7 @@
                 <w:szCs w:val="20"/>
                 <w:lang w:eastAsia="es-CL"/>
               </w:rPr>
-              <w:t>M</w:t>
-            </w:r>
-            <w:r>
-              <w:rPr>
-                <w:rFonts w:ascii="Calibri" w:hAnsi="Calibri" w:cs="Arial"/>
-                <w:i/>
-                <w:color w:val="548DD4"/>
-                <w:sz w:val="20"/>
-                <w:szCs w:val="20"/>
-                <w:lang w:eastAsia="es-CL"/>
-              </w:rPr>
-              <w:t>ó</w:t>
-            </w:r>
-            <w:r>
-              <w:rPr>
-                <w:rFonts w:ascii="Calibri" w:hAnsi="Calibri" w:cs="Arial"/>
-                <w:i/>
-                <w:color w:val="548DD4"/>
-                <w:sz w:val="20"/>
-                <w:szCs w:val="20"/>
-                <w:lang w:eastAsia="es-CL"/>
-              </w:rPr>
-              <w:t xml:space="preserve">dulo </w:t>
-            </w:r>
-            <w:r>
-              <w:rPr>
-                <w:rFonts w:ascii="Calibri" w:hAnsi="Calibri" w:cs="Arial"/>
-                <w:i/>
-                <w:color w:val="548DD4"/>
-                <w:sz w:val="20"/>
-                <w:szCs w:val="20"/>
-                <w:lang w:eastAsia="es-CL"/>
-              </w:rPr>
-              <w:t>de Reserva</w:t>
+              <w:t>Módulo de Reserva</w:t>
             </w:r>
           </w:p>
           <w:p>
@@ -3790,29 +3328,7 @@
                 <w:szCs w:val="20"/>
                 <w:lang w:eastAsia="es-CL"/>
               </w:rPr>
-              <w:t>M</w:t>
-            </w:r>
-            <w:r>
-              <w:rPr>
-                <w:rFonts w:ascii="Calibri" w:hAnsi="Calibri" w:cs="Arial"/>
-                <w:i/>
-                <w:color w:val="548DD4"/>
-                <w:sz w:val="20"/>
-                <w:szCs w:val="20"/>
-                <w:lang w:eastAsia="es-CL"/>
-              </w:rPr>
-              <w:t>ó</w:t>
-            </w:r>
-            <w:r>
-              <w:rPr>
-                <w:rFonts w:ascii="Calibri" w:hAnsi="Calibri" w:cs="Arial"/>
-                <w:i/>
-                <w:color w:val="548DD4"/>
-                <w:sz w:val="20"/>
-                <w:szCs w:val="20"/>
-                <w:lang w:eastAsia="es-CL"/>
-              </w:rPr>
-              <w:t>dulo de Registro</w:t>
+              <w:t>Módulo de Registro</w:t>
             </w:r>
           </w:p>
           <w:p>
@@ -3870,18 +3386,7 @@
                 <w:szCs w:val="20"/>
                 <w:lang w:eastAsia="es-CL"/>
               </w:rPr>
-              <w:t>Módulo de</w:t>
-            </w:r>
-            <w:r>
-              <w:rPr>
-                <w:rFonts w:ascii="Calibri" w:hAnsi="Calibri" w:cs="Arial"/>
-                <w:i/>
-                <w:color w:val="548DD4"/>
-                <w:sz w:val="20"/>
-                <w:szCs w:val="20"/>
-                <w:lang w:eastAsia="es-CL"/>
-              </w:rPr>
-              <w:t xml:space="preserve"> Administración</w:t>
+              <w:t>Módulo de Administración</w:t>
             </w:r>
           </w:p>
           <w:p>
@@ -3910,18 +3415,7 @@
                 <w:szCs w:val="20"/>
                 <w:lang w:eastAsia="es-CL"/>
               </w:rPr>
-              <w:t>Módulo de</w:t>
-            </w:r>
-            <w:r>
-              <w:rPr>
-                <w:rFonts w:ascii="Calibri" w:hAnsi="Calibri" w:cs="Arial"/>
-                <w:i/>
-                <w:color w:val="548DD4"/>
-                <w:sz w:val="20"/>
-                <w:szCs w:val="20"/>
-                <w:lang w:eastAsia="es-CL"/>
-              </w:rPr>
-              <w:t xml:space="preserve"> Empleado</w:t>
+              <w:t>Módulo de Empleado</w:t>
             </w:r>
           </w:p>
         </w:tc>
@@ -3947,14 +3441,236 @@
           <w:szCs w:val="24"/>
         </w:rPr>
       </w:pPr>
-      <w:r>
+    </w:p>
+    <w:p>
+      <w:pPr>
+        <w:spacing w:after="0" w:line="240" w:lineRule="auto"/>
         <w:rPr>
           <w:b/>
           <w:sz w:val="24"/>
           <w:szCs w:val="24"/>
         </w:rPr>
-        <w:br w:type="page"/>
-      </w:r>
+      </w:pPr>
+    </w:p>
+    <w:p>
+      <w:pPr>
+        <w:spacing w:after="0" w:line="240" w:lineRule="auto"/>
+        <w:rPr>
+          <w:b/>
+          <w:sz w:val="24"/>
+          <w:szCs w:val="24"/>
+        </w:rPr>
+      </w:pPr>
+    </w:p>
+    <w:p>
+      <w:pPr>
+        <w:spacing w:after="0" w:line="240" w:lineRule="auto"/>
+        <w:rPr>
+          <w:b/>
+          <w:sz w:val="24"/>
+          <w:szCs w:val="24"/>
+        </w:rPr>
+      </w:pPr>
+    </w:p>
+    <w:p>
+      <w:pPr>
+        <w:spacing w:after="0" w:line="240" w:lineRule="auto"/>
+        <w:rPr>
+          <w:b/>
+          <w:sz w:val="24"/>
+          <w:szCs w:val="24"/>
+        </w:rPr>
+      </w:pPr>
+    </w:p>
+    <w:p>
+      <w:pPr>
+        <w:spacing w:after="0" w:line="240" w:lineRule="auto"/>
+        <w:rPr>
+          <w:b/>
+          <w:sz w:val="24"/>
+          <w:szCs w:val="24"/>
+        </w:rPr>
+      </w:pPr>
+    </w:p>
+    <w:p>
+      <w:pPr>
+        <w:spacing w:after="0" w:line="240" w:lineRule="auto"/>
+        <w:rPr>
+          <w:b/>
+          <w:sz w:val="24"/>
+          <w:szCs w:val="24"/>
+        </w:rPr>
+      </w:pPr>
+    </w:p>
+    <w:p>
+      <w:pPr>
+        <w:spacing w:after="0" w:line="240" w:lineRule="auto"/>
+        <w:rPr>
+          <w:b/>
+          <w:sz w:val="24"/>
+          <w:szCs w:val="24"/>
+        </w:rPr>
+      </w:pPr>
+    </w:p>
+    <w:p>
+      <w:pPr>
+        <w:spacing w:after="0" w:line="240" w:lineRule="auto"/>
+        <w:rPr>
+          <w:b/>
+          <w:sz w:val="24"/>
+          <w:szCs w:val="24"/>
+        </w:rPr>
+      </w:pPr>
+    </w:p>
+    <w:p>
+      <w:pPr>
+        <w:spacing w:after="0" w:line="240" w:lineRule="auto"/>
+        <w:rPr>
+          <w:b/>
+          <w:sz w:val="24"/>
+          <w:szCs w:val="24"/>
+        </w:rPr>
+      </w:pPr>
+    </w:p>
+    <w:p>
+      <w:pPr>
+        <w:spacing w:after="0" w:line="240" w:lineRule="auto"/>
+        <w:rPr>
+          <w:b/>
+          <w:sz w:val="24"/>
+          <w:szCs w:val="24"/>
+        </w:rPr>
+      </w:pPr>
+    </w:p>
+    <w:p>
+      <w:pPr>
+        <w:spacing w:after="0" w:line="240" w:lineRule="auto"/>
+        <w:rPr>
+          <w:b/>
+          <w:sz w:val="24"/>
+          <w:szCs w:val="24"/>
+        </w:rPr>
+      </w:pPr>
+    </w:p>
+    <w:p>
+      <w:pPr>
+        <w:spacing w:after="0" w:line="240" w:lineRule="auto"/>
+        <w:rPr>
+          <w:b/>
+          <w:sz w:val="24"/>
+          <w:szCs w:val="24"/>
+        </w:rPr>
+      </w:pPr>
+    </w:p>
+    <w:p>
+      <w:pPr>
+        <w:spacing w:after="0" w:line="240" w:lineRule="auto"/>
+        <w:rPr>
+          <w:b/>
+          <w:sz w:val="24"/>
+          <w:szCs w:val="24"/>
+        </w:rPr>
+      </w:pPr>
+    </w:p>
+    <w:p>
+      <w:pPr>
+        <w:spacing w:after="0" w:line="240" w:lineRule="auto"/>
+        <w:rPr>
+          <w:b/>
+          <w:sz w:val="24"/>
+          <w:szCs w:val="24"/>
+        </w:rPr>
+      </w:pPr>
+    </w:p>
+    <w:p>
+      <w:pPr>
+        <w:spacing w:after="0" w:line="240" w:lineRule="auto"/>
+        <w:rPr>
+          <w:b/>
+          <w:sz w:val="24"/>
+          <w:szCs w:val="24"/>
+        </w:rPr>
+      </w:pPr>
+    </w:p>
+    <w:p>
+      <w:pPr>
+        <w:spacing w:after="0" w:line="240" w:lineRule="auto"/>
+        <w:rPr>
+          <w:b/>
+          <w:sz w:val="24"/>
+          <w:szCs w:val="24"/>
+        </w:rPr>
+      </w:pPr>
+    </w:p>
+    <w:p>
+      <w:pPr>
+        <w:spacing w:after="0" w:line="240" w:lineRule="auto"/>
+        <w:rPr>
+          <w:b/>
+          <w:sz w:val="24"/>
+          <w:szCs w:val="24"/>
+        </w:rPr>
+      </w:pPr>
+    </w:p>
+    <w:p>
+      <w:pPr>
+        <w:spacing w:after="0" w:line="240" w:lineRule="auto"/>
+        <w:rPr>
+          <w:b/>
+          <w:sz w:val="24"/>
+          <w:szCs w:val="24"/>
+        </w:rPr>
+      </w:pPr>
+    </w:p>
+    <w:p>
+      <w:pPr>
+        <w:spacing w:after="0" w:line="240" w:lineRule="auto"/>
+        <w:rPr>
+          <w:b/>
+          <w:sz w:val="24"/>
+          <w:szCs w:val="24"/>
+        </w:rPr>
+      </w:pPr>
+    </w:p>
+    <w:p>
+      <w:pPr>
+        <w:spacing w:after="0" w:line="240" w:lineRule="auto"/>
+        <w:rPr>
+          <w:b/>
+          <w:sz w:val="24"/>
+          <w:szCs w:val="24"/>
+        </w:rPr>
+      </w:pPr>
+    </w:p>
+    <w:p>
+      <w:pPr>
+        <w:spacing w:after="0" w:line="240" w:lineRule="auto"/>
+        <w:rPr>
+          <w:b/>
+          <w:sz w:val="24"/>
+          <w:szCs w:val="24"/>
+        </w:rPr>
+      </w:pPr>
+    </w:p>
+    <w:p>
+      <w:pPr>
+        <w:spacing w:after="0" w:line="240" w:lineRule="auto"/>
+        <w:rPr>
+          <w:b/>
+          <w:sz w:val="24"/>
+          <w:szCs w:val="24"/>
+        </w:rPr>
+      </w:pPr>
+    </w:p>
+    <w:p>
+      <w:pPr>
+        <w:spacing w:after="0" w:line="240" w:lineRule="auto"/>
+        <w:rPr>
+          <w:b/>
+          <w:sz w:val="24"/>
+          <w:szCs w:val="24"/>
+        </w:rPr>
+      </w:pPr>
     </w:p>
     <w:tbl>
       <w:tblPr>
@@ -7933,40 +7649,7 @@
                 <w:szCs w:val="16"/>
                 <w:lang w:eastAsia="es-CL"/>
               </w:rPr>
-              <w:t xml:space="preserve">Desarrollo Frontend </w:t>
-            </w:r>
-            <w:r>
-              <w:rPr>
-                <w:rFonts w:ascii="Calibri" w:hAnsi="Calibri" w:cs="Arial"/>
-                <w:i/>
-                <w:color w:val="548DD4"/>
-                <w:sz w:val="16"/>
-                <w:szCs w:val="16"/>
-                <w:lang w:eastAsia="es-CL"/>
-              </w:rPr>
-              <w:t>(</w:t>
-            </w:r>
-            <w:r>
-              <w:rPr>
-                <w:rFonts w:ascii="Calibri" w:hAnsi="Calibri" w:cs="Arial"/>
-                <w:i/>
-                <w:color w:val="548DD4"/>
-                <w:sz w:val="16"/>
-                <w:szCs w:val="16"/>
-                <w:lang w:eastAsia="es-CL"/>
-              </w:rPr>
-              <w:t>Interfaces de Usuarios e implantación Frontend con Backend</w:t>
-            </w:r>
-            <w:r>
-              <w:rPr>
-                <w:rFonts w:ascii="Calibri" w:hAnsi="Calibri" w:cs="Arial"/>
-                <w:i/>
-                <w:color w:val="548DD4"/>
-                <w:sz w:val="16"/>
-                <w:szCs w:val="16"/>
-                <w:lang w:eastAsia="es-CL"/>
-              </w:rPr>
-              <w:t>)</w:t>
+              <w:t>Desarrollo Frontend (Interfaces de Usuarios e implantación Frontend con Backend)</w:t>
             </w:r>
           </w:p>
         </w:tc>
@@ -8990,7 +8673,7 @@
 </file>
 
 <file path=word/endnotes.xml><?xml version="1.0" encoding="utf-8"?>
-<w:endnotes xmlns:wpc="http://schemas.microsoft.com/office/word/2010/wordprocessingCanvas" xmlns:cx="http://schemas.microsoft.com/office/drawing/2014/chartex" xmlns:cx1="http://schemas.microsoft.com/office/drawing/2015/9/8/chartex" xmlns:cx2="http://schemas.microsoft.com/office/drawing/2015/10/21/chartex" xmlns:cx3="http://schemas.microsoft.com/office/drawing/2016/5/9/chartex" xmlns:cx4="http://schemas.microsoft.com/office/drawing/2016/5/10/chartex" xmlns:cx5="http://schemas.microsoft.com/office/drawing/2016/5/11/chartex" xmlns:cx6="http://schemas.microsoft.com/office/drawing/2016/5/12/chartex" xmlns:cx7="http://schemas.microsoft.com/office/drawing/2016/5/13/chartex" xmlns:cx8="http://schemas.microsoft.com/office/drawing/2016/5/14/chartex" xmlns:mc="http://schemas.openxmlformats.org/markup-compatibility/2006" xmlns:aink="http://schemas.microsoft.com/office/drawing/2016/ink" xmlns:am3d="http://schemas.microsoft.com/office/drawing/2017/model3d" xmlns:o="urn:schemas-microsoft-com:office:office" xmlns:r="http://schemas.openxmlformats.org/officeDocument/2006/relationships" xmlns:m="http://schemas.openxmlformats.org/officeDocument/2006/math" xmlns:v="urn:schemas-microsoft-com:vml" xmlns:wp14="http://schemas.microsoft.com/office/word/2010/wordprocessingDrawing" xmlns:wp="http://schemas.openxmlformats.org/drawingml/2006/wordprocessingDrawing" xmlns:w10="urn:schemas-microsoft-com:office:word" xmlns:w="http://schemas.openxmlformats.org/wordprocessingml/2006/main" xmlns:w14="http://schemas.microsoft.com/office/word/2010/wordml" xmlns:w15="http://schemas.microsoft.com/office/word/2012/wordml" xmlns:w16cex="http://schemas.microsoft.com/office/word/2018/wordml/cex" xmlns:w16cid="http://schemas.microsoft.com/office/word/2016/wordml/cid" xmlns:w16="http://schemas.microsoft.com/office/word/2018/wordml" xmlns:w16sdtdh="http://schemas.microsoft.com/office/word/2020/wordml/sdtdatahash" xmlns:w16se="http://schemas.microsoft.com/office/word/2015/wordml/symex" xmlns:wpg="http://schemas.microsoft.com/office/word/2010/wordprocessingGroup" xmlns:wpi="http://schemas.microsoft.com/office/word/2010/wordprocessingInk" xmlns:wne="http://schemas.microsoft.com/office/word/2006/wordml" xmlns:wps="http://schemas.microsoft.com/office/word/2010/wordprocessingShape" mc:Ignorable="w14 w15 w16se w16cid w16 w16cex w16sdtdh wp14">
+<w:endnotes xmlns:wpc="http://schemas.microsoft.com/office/word/2010/wordprocessingCanvas" xmlns:cx="http://schemas.microsoft.com/office/drawing/2014/chartex" xmlns:cx1="http://schemas.microsoft.com/office/drawing/2015/9/8/chartex" xmlns:cx2="http://schemas.microsoft.com/office/drawing/2015/10/21/chartex" xmlns:cx3="http://schemas.microsoft.com/office/drawing/2016/5/9/chartex" xmlns:cx4="http://schemas.microsoft.com/office/drawing/2016/5/10/chartex" xmlns:cx5="http://schemas.microsoft.com/office/drawing/2016/5/11/chartex" xmlns:cx6="http://schemas.microsoft.com/office/drawing/2016/5/12/chartex" xmlns:cx7="http://schemas.microsoft.com/office/drawing/2016/5/13/chartex" xmlns:cx8="http://schemas.microsoft.com/office/drawing/2016/5/14/chartex" xmlns:mc="http://schemas.openxmlformats.org/markup-compatibility/2006" xmlns:aink="http://schemas.microsoft.com/office/drawing/2016/ink" xmlns:am3d="http://schemas.microsoft.com/office/drawing/2017/model3d" xmlns:o="urn:schemas-microsoft-com:office:office" xmlns:oel="http://schemas.microsoft.com/office/2019/extlst" xmlns:r="http://schemas.openxmlformats.org/officeDocument/2006/relationships" xmlns:m="http://schemas.openxmlformats.org/officeDocument/2006/math" xmlns:v="urn:schemas-microsoft-com:vml" xmlns:wp14="http://schemas.microsoft.com/office/word/2010/wordprocessingDrawing" xmlns:wp="http://schemas.openxmlformats.org/drawingml/2006/wordprocessingDrawing" xmlns:w10="urn:schemas-microsoft-com:office:word" xmlns:w="http://schemas.openxmlformats.org/wordprocessingml/2006/main" xmlns:w14="http://schemas.microsoft.com/office/word/2010/wordml" xmlns:w15="http://schemas.microsoft.com/office/word/2012/wordml" xmlns:w16cex="http://schemas.microsoft.com/office/word/2018/wordml/cex" xmlns:w16cid="http://schemas.microsoft.com/office/word/2016/wordml/cid" xmlns:w16="http://schemas.microsoft.com/office/word/2018/wordml" xmlns:w16du="http://schemas.microsoft.com/office/word/2023/wordml/word16du" xmlns:w16sdtdh="http://schemas.microsoft.com/office/word/2020/wordml/sdtdatahash" xmlns:w16se="http://schemas.microsoft.com/office/word/2015/wordml/symex" xmlns:wpg="http://schemas.microsoft.com/office/word/2010/wordprocessingGroup" xmlns:wpi="http://schemas.microsoft.com/office/word/2010/wordprocessingInk" xmlns:wne="http://schemas.microsoft.com/office/word/2006/wordml" xmlns:wps="http://schemas.microsoft.com/office/word/2010/wordprocessingShape" mc:Ignorable="w14 w15 w16se w16cid w16 w16cex w16sdtdh w16du wp14">
   <w:endnote w:type="separator" w:id="-1">
     <w:p>
       <w:pPr>
@@ -9015,7 +8698,7 @@
 </file>
 
 <file path=word/footnotes.xml><?xml version="1.0" encoding="utf-8"?>
-<w:footnotes xmlns:wpc="http://schemas.microsoft.com/office/word/2010/wordprocessingCanvas" xmlns:cx="http://schemas.microsoft.com/office/drawing/2014/chartex" xmlns:cx1="http://schemas.microsoft.com/office/drawing/2015/9/8/chartex" xmlns:cx2="http://schemas.microsoft.com/office/drawing/2015/10/21/chartex" xmlns:cx3="http://schemas.microsoft.com/office/drawing/2016/5/9/chartex" xmlns:cx4="http://schemas.microsoft.com/office/drawing/2016/5/10/chartex" xmlns:cx5="http://schemas.microsoft.com/office/drawing/2016/5/11/chartex" xmlns:cx6="http://schemas.microsoft.com/office/drawing/2016/5/12/chartex" xmlns:cx7="http://schemas.microsoft.com/office/drawing/2016/5/13/chartex" xmlns:cx8="http://schemas.microsoft.com/office/drawing/2016/5/14/chartex" xmlns:mc="http://schemas.openxmlformats.org/markup-compatibility/2006" xmlns:aink="http://schemas.microsoft.com/office/drawing/2016/ink" xmlns:am3d="http://schemas.microsoft.com/office/drawing/2017/model3d" xmlns:o="urn:schemas-microsoft-com:office:office" xmlns:r="http://schemas.openxmlformats.org/officeDocument/2006/relationships" xmlns:m="http://schemas.openxmlformats.org/officeDocument/2006/math" xmlns:v="urn:schemas-microsoft-com:vml" xmlns:wp14="http://schemas.microsoft.com/office/word/2010/wordprocessingDrawing" xmlns:wp="http://schemas.openxmlformats.org/drawingml/2006/wordprocessingDrawing" xmlns:w10="urn:schemas-microsoft-com:office:word" xmlns:w="http://schemas.openxmlformats.org/wordprocessingml/2006/main" xmlns:w14="http://schemas.microsoft.com/office/word/2010/wordml" xmlns:w15="http://schemas.microsoft.com/office/word/2012/wordml" xmlns:w16cex="http://schemas.microsoft.com/office/word/2018/wordml/cex" xmlns:w16cid="http://schemas.microsoft.com/office/word/2016/wordml/cid" xmlns:w16="http://schemas.microsoft.com/office/word/2018/wordml" xmlns:w16sdtdh="http://schemas.microsoft.com/office/word/2020/wordml/sdtdatahash" xmlns:w16se="http://schemas.microsoft.com/office/word/2015/wordml/symex" xmlns:wpg="http://schemas.microsoft.com/office/word/2010/wordprocessingGroup" xmlns:wpi="http://schemas.microsoft.com/office/word/2010/wordprocessingInk" xmlns:wne="http://schemas.microsoft.com/office/word/2006/wordml" xmlns:wps="http://schemas.microsoft.com/office/word/2010/wordprocessingShape" mc:Ignorable="w14 w15 w16se w16cid w16 w16cex w16sdtdh wp14">
+<w:footnotes xmlns:wpc="http://schemas.microsoft.com/office/word/2010/wordprocessingCanvas" xmlns:cx="http://schemas.microsoft.com/office/drawing/2014/chartex" xmlns:cx1="http://schemas.microsoft.com/office/drawing/2015/9/8/chartex" xmlns:cx2="http://schemas.microsoft.com/office/drawing/2015/10/21/chartex" xmlns:cx3="http://schemas.microsoft.com/office/drawing/2016/5/9/chartex" xmlns:cx4="http://schemas.microsoft.com/office/drawing/2016/5/10/chartex" xmlns:cx5="http://schemas.microsoft.com/office/drawing/2016/5/11/chartex" xmlns:cx6="http://schemas.microsoft.com/office/drawing/2016/5/12/chartex" xmlns:cx7="http://schemas.microsoft.com/office/drawing/2016/5/13/chartex" xmlns:cx8="http://schemas.microsoft.com/office/drawing/2016/5/14/chartex" xmlns:mc="http://schemas.openxmlformats.org/markup-compatibility/2006" xmlns:aink="http://schemas.microsoft.com/office/drawing/2016/ink" xmlns:am3d="http://schemas.microsoft.com/office/drawing/2017/model3d" xmlns:o="urn:schemas-microsoft-com:office:office" xmlns:oel="http://schemas.microsoft.com/office/2019/extlst" xmlns:r="http://schemas.openxmlformats.org/officeDocument/2006/relationships" xmlns:m="http://schemas.openxmlformats.org/officeDocument/2006/math" xmlns:v="urn:schemas-microsoft-com:vml" xmlns:wp14="http://schemas.microsoft.com/office/word/2010/wordprocessingDrawing" xmlns:wp="http://schemas.openxmlformats.org/drawingml/2006/wordprocessingDrawing" xmlns:w10="urn:schemas-microsoft-com:office:word" xmlns:w="http://schemas.openxmlformats.org/wordprocessingml/2006/main" xmlns:w14="http://schemas.microsoft.com/office/word/2010/wordml" xmlns:w15="http://schemas.microsoft.com/office/word/2012/wordml" xmlns:w16cex="http://schemas.microsoft.com/office/word/2018/wordml/cex" xmlns:w16cid="http://schemas.microsoft.com/office/word/2016/wordml/cid" xmlns:w16="http://schemas.microsoft.com/office/word/2018/wordml" xmlns:w16du="http://schemas.microsoft.com/office/word/2023/wordml/word16du" xmlns:w16sdtdh="http://schemas.microsoft.com/office/word/2020/wordml/sdtdatahash" xmlns:w16se="http://schemas.microsoft.com/office/word/2015/wordml/symex" xmlns:wpg="http://schemas.microsoft.com/office/word/2010/wordprocessingGroup" xmlns:wpi="http://schemas.microsoft.com/office/word/2010/wordprocessingInk" xmlns:wne="http://schemas.microsoft.com/office/word/2006/wordml" xmlns:wps="http://schemas.microsoft.com/office/word/2010/wordprocessingShape" mc:Ignorable="w14 w15 w16se w16cid w16 w16cex w16sdtdh w16du wp14">
   <w:footnote w:type="separator" w:id="-1">
     <w:p>
       <w:pPr>
@@ -9095,7 +8778,7 @@
 </file>
 
 <file path=word/header1.xml><?xml version="1.0" encoding="utf-8"?>
-<w:hdr xmlns:wpc="http://schemas.microsoft.com/office/word/2010/wordprocessingCanvas" xmlns:cx="http://schemas.microsoft.com/office/drawing/2014/chartex" xmlns:cx1="http://schemas.microsoft.com/office/drawing/2015/9/8/chartex" xmlns:cx2="http://schemas.microsoft.com/office/drawing/2015/10/21/chartex" xmlns:cx3="http://schemas.microsoft.com/office/drawing/2016/5/9/chartex" xmlns:cx4="http://schemas.microsoft.com/office/drawing/2016/5/10/chartex" xmlns:cx5="http://schemas.microsoft.com/office/drawing/2016/5/11/chartex" xmlns:cx6="http://schemas.microsoft.com/office/drawing/2016/5/12/chartex" xmlns:cx7="http://schemas.microsoft.com/office/drawing/2016/5/13/chartex" xmlns:cx8="http://schemas.microsoft.com/office/drawing/2016/5/14/chartex" xmlns:mc="http://schemas.openxmlformats.org/markup-compatibility/2006" xmlns:aink="http://schemas.microsoft.com/office/drawing/2016/ink" xmlns:am3d="http://schemas.microsoft.com/office/drawing/2017/model3d" xmlns:o="urn:schemas-microsoft-com:office:office" xmlns:r="http://schemas.openxmlformats.org/officeDocument/2006/relationships" xmlns:m="http://schemas.openxmlformats.org/officeDocument/2006/math" xmlns:v="urn:schemas-microsoft-com:vml" xmlns:wp14="http://schemas.microsoft.com/office/word/2010/wordprocessingDrawing" xmlns:wp="http://schemas.openxmlformats.org/drawingml/2006/wordprocessingDrawing" xmlns:w10="urn:schemas-microsoft-com:office:word" xmlns:w="http://schemas.openxmlformats.org/wordprocessingml/2006/main" xmlns:w14="http://schemas.microsoft.com/office/word/2010/wordml" xmlns:w15="http://schemas.microsoft.com/office/word/2012/wordml" xmlns:w16cex="http://schemas.microsoft.com/office/word/2018/wordml/cex" xmlns:w16cid="http://schemas.microsoft.com/office/word/2016/wordml/cid" xmlns:w16="http://schemas.microsoft.com/office/word/2018/wordml" xmlns:w16sdtdh="http://schemas.microsoft.com/office/word/2020/wordml/sdtdatahash" xmlns:w16se="http://schemas.microsoft.com/office/word/2015/wordml/symex" xmlns:wpg="http://schemas.microsoft.com/office/word/2010/wordprocessingGroup" xmlns:wpi="http://schemas.microsoft.com/office/word/2010/wordprocessingInk" xmlns:wne="http://schemas.microsoft.com/office/word/2006/wordml" xmlns:wps="http://schemas.microsoft.com/office/word/2010/wordprocessingShape" mc:Ignorable="w14 w15 w16se w16cid w16 w16cex w16sdtdh wp14">
+<w:hdr xmlns:wpc="http://schemas.microsoft.com/office/word/2010/wordprocessingCanvas" xmlns:cx="http://schemas.microsoft.com/office/drawing/2014/chartex" xmlns:cx1="http://schemas.microsoft.com/office/drawing/2015/9/8/chartex" xmlns:cx2="http://schemas.microsoft.com/office/drawing/2015/10/21/chartex" xmlns:cx3="http://schemas.microsoft.com/office/drawing/2016/5/9/chartex" xmlns:cx4="http://schemas.microsoft.com/office/drawing/2016/5/10/chartex" xmlns:cx5="http://schemas.microsoft.com/office/drawing/2016/5/11/chartex" xmlns:cx6="http://schemas.microsoft.com/office/drawing/2016/5/12/chartex" xmlns:cx7="http://schemas.microsoft.com/office/drawing/2016/5/13/chartex" xmlns:cx8="http://schemas.microsoft.com/office/drawing/2016/5/14/chartex" xmlns:mc="http://schemas.openxmlformats.org/markup-compatibility/2006" xmlns:aink="http://schemas.microsoft.com/office/drawing/2016/ink" xmlns:am3d="http://schemas.microsoft.com/office/drawing/2017/model3d" xmlns:o="urn:schemas-microsoft-com:office:office" xmlns:oel="http://schemas.microsoft.com/office/2019/extlst" xmlns:r="http://schemas.openxmlformats.org/officeDocument/2006/relationships" xmlns:m="http://schemas.openxmlformats.org/officeDocument/2006/math" xmlns:v="urn:schemas-microsoft-com:vml" xmlns:wp14="http://schemas.microsoft.com/office/word/2010/wordprocessingDrawing" xmlns:wp="http://schemas.openxmlformats.org/drawingml/2006/wordprocessingDrawing" xmlns:w10="urn:schemas-microsoft-com:office:word" xmlns:w="http://schemas.openxmlformats.org/wordprocessingml/2006/main" xmlns:w14="http://schemas.microsoft.com/office/word/2010/wordml" xmlns:w15="http://schemas.microsoft.com/office/word/2012/wordml" xmlns:w16cex="http://schemas.microsoft.com/office/word/2018/wordml/cex" xmlns:w16cid="http://schemas.microsoft.com/office/word/2016/wordml/cid" xmlns:w16="http://schemas.microsoft.com/office/word/2018/wordml" xmlns:w16du="http://schemas.microsoft.com/office/word/2023/wordml/word16du" xmlns:w16sdtdh="http://schemas.microsoft.com/office/word/2020/wordml/sdtdatahash" xmlns:w16se="http://schemas.microsoft.com/office/word/2015/wordml/symex" xmlns:wpg="http://schemas.microsoft.com/office/word/2010/wordprocessingGroup" xmlns:wpi="http://schemas.microsoft.com/office/word/2010/wordprocessingInk" xmlns:wne="http://schemas.microsoft.com/office/word/2006/wordml" xmlns:wps="http://schemas.microsoft.com/office/word/2010/wordprocessingShape" mc:Ignorable="w14 w15 w16se w16cid w16 w16cex w16sdtdh w16du wp14">
   <w:tbl>
     <w:tblPr>
       <w:tblStyle w:val="Tablaconcuadrcula1"/>
@@ -9280,7 +8963,7 @@
 </file>
 
 <file path=word/numbering.xml><?xml version="1.0" encoding="utf-8"?>
-<w:numbering xmlns:wpc="http://schemas.microsoft.com/office/word/2010/wordprocessingCanvas" xmlns:cx="http://schemas.microsoft.com/office/drawing/2014/chartex" xmlns:cx1="http://schemas.microsoft.com/office/drawing/2015/9/8/chartex" xmlns:cx2="http://schemas.microsoft.com/office/drawing/2015/10/21/chartex" xmlns:cx3="http://schemas.microsoft.com/office/drawing/2016/5/9/chartex" xmlns:cx4="http://schemas.microsoft.com/office/drawing/2016/5/10/chartex" xmlns:cx5="http://schemas.microsoft.com/office/drawing/2016/5/11/chartex" xmlns:cx6="http://schemas.microsoft.com/office/drawing/2016/5/12/chartex" xmlns:cx7="http://schemas.microsoft.com/office/drawing/2016/5/13/chartex" xmlns:cx8="http://schemas.microsoft.com/office/drawing/2016/5/14/chartex" xmlns:mc="http://schemas.openxmlformats.org/markup-compatibility/2006" xmlns:aink="http://schemas.microsoft.com/office/drawing/2016/ink" xmlns:am3d="http://schemas.microsoft.com/office/drawing/2017/model3d" xmlns:o="urn:schemas-microsoft-com:office:office" xmlns:r="http://schemas.openxmlformats.org/officeDocument/2006/relationships" xmlns:m="http://schemas.openxmlformats.org/officeDocument/2006/math" xmlns:v="urn:schemas-microsoft-com:vml" xmlns:wp14="http://schemas.microsoft.com/office/word/2010/wordprocessingDrawing" xmlns:wp="http://schemas.openxmlformats.org/drawingml/2006/wordprocessingDrawing" xmlns:w10="urn:schemas-microsoft-com:office:word" xmlns:w="http://schemas.openxmlformats.org/wordprocessingml/2006/main" xmlns:w14="http://schemas.microsoft.com/office/word/2010/wordml" xmlns:w15="http://schemas.microsoft.com/office/word/2012/wordml" xmlns:w16cex="http://schemas.microsoft.com/office/word/2018/wordml/cex" xmlns:w16cid="http://schemas.microsoft.com/office/word/2016/wordml/cid" xmlns:w16="http://schemas.microsoft.com/office/word/2018/wordml" xmlns:w16sdtdh="http://schemas.microsoft.com/office/word/2020/wordml/sdtdatahash" xmlns:w16se="http://schemas.microsoft.com/office/word/2015/wordml/symex" xmlns:wpg="http://schemas.microsoft.com/office/word/2010/wordprocessingGroup" xmlns:wpi="http://schemas.microsoft.com/office/word/2010/wordprocessingInk" xmlns:wne="http://schemas.microsoft.com/office/word/2006/wordml" xmlns:wps="http://schemas.microsoft.com/office/word/2010/wordprocessingShape" mc:Ignorable="w14 w15 w16se w16cid w16 w16cex w16sdtdh wp14">
+<w:numbering xmlns:wpc="http://schemas.microsoft.com/office/word/2010/wordprocessingCanvas" xmlns:cx="http://schemas.microsoft.com/office/drawing/2014/chartex" xmlns:cx1="http://schemas.microsoft.com/office/drawing/2015/9/8/chartex" xmlns:cx2="http://schemas.microsoft.com/office/drawing/2015/10/21/chartex" xmlns:cx3="http://schemas.microsoft.com/office/drawing/2016/5/9/chartex" xmlns:cx4="http://schemas.microsoft.com/office/drawing/2016/5/10/chartex" xmlns:cx5="http://schemas.microsoft.com/office/drawing/2016/5/11/chartex" xmlns:cx6="http://schemas.microsoft.com/office/drawing/2016/5/12/chartex" xmlns:cx7="http://schemas.microsoft.com/office/drawing/2016/5/13/chartex" xmlns:cx8="http://schemas.microsoft.com/office/drawing/2016/5/14/chartex" xmlns:mc="http://schemas.openxmlformats.org/markup-compatibility/2006" xmlns:aink="http://schemas.microsoft.com/office/drawing/2016/ink" xmlns:am3d="http://schemas.microsoft.com/office/drawing/2017/model3d" xmlns:o="urn:schemas-microsoft-com:office:office" xmlns:oel="http://schemas.microsoft.com/office/2019/extlst" xmlns:r="http://schemas.openxmlformats.org/officeDocument/2006/relationships" xmlns:m="http://schemas.openxmlformats.org/officeDocument/2006/math" xmlns:v="urn:schemas-microsoft-com:vml" xmlns:wp14="http://schemas.microsoft.com/office/word/2010/wordprocessingDrawing" xmlns:wp="http://schemas.openxmlformats.org/drawingml/2006/wordprocessingDrawing" xmlns:w10="urn:schemas-microsoft-com:office:word" xmlns:w="http://schemas.openxmlformats.org/wordprocessingml/2006/main" xmlns:w14="http://schemas.microsoft.com/office/word/2010/wordml" xmlns:w15="http://schemas.microsoft.com/office/word/2012/wordml" xmlns:w16cex="http://schemas.microsoft.com/office/word/2018/wordml/cex" xmlns:w16cid="http://schemas.microsoft.com/office/word/2016/wordml/cid" xmlns:w16="http://schemas.microsoft.com/office/word/2018/wordml" xmlns:w16du="http://schemas.microsoft.com/office/word/2023/wordml/word16du" xmlns:w16sdtdh="http://schemas.microsoft.com/office/word/2020/wordml/sdtdatahash" xmlns:w16se="http://schemas.microsoft.com/office/word/2015/wordml/symex" xmlns:wpg="http://schemas.microsoft.com/office/word/2010/wordprocessingGroup" xmlns:wpi="http://schemas.microsoft.com/office/word/2010/wordprocessingInk" xmlns:wne="http://schemas.microsoft.com/office/word/2006/wordml" xmlns:wps="http://schemas.microsoft.com/office/word/2010/wordprocessingShape" mc:Ignorable="w14 w15 w16se w16cid w16 w16cex w16sdtdh w16du wp14">
   <w:abstractNum w:abstractNumId="0" w15:restartNumberingAfterBreak="0">
     <w:nsid w:val="129E5F86"/>
     <w:multiLevelType w:val="hybridMultilevel"/>
@@ -9933,32 +9616,32 @@
       </w:pPr>
     </w:lvl>
   </w:abstractNum>
-  <w:num w:numId="1">
+  <w:num w:numId="1" w16cid:durableId="1219436783">
     <w:abstractNumId w:val="5"/>
   </w:num>
-  <w:num w:numId="2">
+  <w:num w:numId="2" w16cid:durableId="1988852044">
     <w:abstractNumId w:val="6"/>
   </w:num>
-  <w:num w:numId="3">
+  <w:num w:numId="3" w16cid:durableId="1736313733">
     <w:abstractNumId w:val="0"/>
   </w:num>
-  <w:num w:numId="4">
+  <w:num w:numId="4" w16cid:durableId="2079206066">
     <w:abstractNumId w:val="2"/>
   </w:num>
-  <w:num w:numId="5">
+  <w:num w:numId="5" w16cid:durableId="231548838">
     <w:abstractNumId w:val="1"/>
   </w:num>
-  <w:num w:numId="6">
+  <w:num w:numId="6" w16cid:durableId="1134447078">
     <w:abstractNumId w:val="4"/>
   </w:num>
-  <w:num w:numId="7">
+  <w:num w:numId="7" w16cid:durableId="1247033778">
     <w:abstractNumId w:val="3"/>
   </w:num>
 </w:numbering>
 </file>
 
 <file path=word/styles.xml><?xml version="1.0" encoding="utf-8"?>
-<w:styles xmlns:mc="http://schemas.openxmlformats.org/markup-compatibility/2006" xmlns:r="http://schemas.openxmlformats.org/officeDocument/2006/relationships" xmlns:w="http://schemas.openxmlformats.org/wordprocessingml/2006/main" xmlns:w14="http://schemas.microsoft.com/office/word/2010/wordml" xmlns:w15="http://schemas.microsoft.com/office/word/2012/wordml" xmlns:w16cex="http://schemas.microsoft.com/office/word/2018/wordml/cex" xmlns:w16cid="http://schemas.microsoft.com/office/word/2016/wordml/cid" xmlns:w16="http://schemas.microsoft.com/office/word/2018/wordml" xmlns:w16sdtdh="http://schemas.microsoft.com/office/word/2020/wordml/sdtdatahash" xmlns:w16se="http://schemas.microsoft.com/office/word/2015/wordml/symex" mc:Ignorable="w14 w15 w16se w16cid w16 w16cex w16sdtdh">
+<w:styles xmlns:mc="http://schemas.openxmlformats.org/markup-compatibility/2006" xmlns:r="http://schemas.openxmlformats.org/officeDocument/2006/relationships" xmlns:w="http://schemas.openxmlformats.org/wordprocessingml/2006/main" xmlns:w14="http://schemas.microsoft.com/office/word/2010/wordml" xmlns:w15="http://schemas.microsoft.com/office/word/2012/wordml" xmlns:w16cex="http://schemas.microsoft.com/office/word/2018/wordml/cex" xmlns:w16cid="http://schemas.microsoft.com/office/word/2016/wordml/cid" xmlns:w16="http://schemas.microsoft.com/office/word/2018/wordml" xmlns:w16du="http://schemas.microsoft.com/office/word/2023/wordml/word16du" xmlns:w16sdtdh="http://schemas.microsoft.com/office/word/2020/wordml/sdtdatahash" xmlns:w16se="http://schemas.microsoft.com/office/word/2015/wordml/symex" mc:Ignorable="w14 w15 w16se w16cid w16 w16cex w16sdtdh w16du">
   <w:docDefaults>
     <w:rPrDefault>
       <w:rPr>
@@ -10969,6 +10652,21 @@
 </file>
 
 <file path=customXml/item1.xml><?xml version="1.0" encoding="utf-8"?>
+<p:properties xmlns:p="http://schemas.microsoft.com/office/2006/metadata/properties" xmlns:xsi="http://www.w3.org/2001/XMLSchema-instance" xmlns:pc="http://schemas.microsoft.com/office/infopath/2007/PartnerControls">
+  <documentManagement/>
+</p:properties>
+</file>
+
+<file path=customXml/item2.xml><?xml version="1.0" encoding="utf-8"?>
+<?mso-contentType ?>
+<FormTemplates xmlns="http://schemas.microsoft.com/sharepoint/v3/contenttype/forms">
+  <Display>DocumentLibraryForm</Display>
+  <Edit>DocumentLibraryForm</Edit>
+  <New>DocumentLibraryForm</New>
+</FormTemplates>
+</file>
+
+<file path=customXml/item3.xml><?xml version="1.0" encoding="utf-8"?>
 <ct:contentTypeSchema xmlns:ct="http://schemas.microsoft.com/office/2006/metadata/contentType" xmlns:ma="http://schemas.microsoft.com/office/2006/metadata/properties/metaAttributes" ct:_="" ma:_="" ma:contentTypeName="Documento" ma:contentTypeID="0x010100E96778489EE7714D8BD12CC105EB918B" ma:contentTypeVersion="2" ma:contentTypeDescription="Crear nuevo documento." ma:contentTypeScope="" ma:versionID="416c5c7ae9b5d54d83875cd3c65194e3">
   <xsd:schema xmlns:xsd="http://www.w3.org/2001/XMLSchema" xmlns:xs="http://www.w3.org/2001/XMLSchema" xmlns:p="http://schemas.microsoft.com/office/2006/metadata/properties" xmlns:ns2="126e8a1c-9ea9-435a-ac89-d06c80d62e30" targetNamespace="http://schemas.microsoft.com/office/2006/metadata/properties" ma:root="true" ma:fieldsID="70a237c842677bd850644f8595079f5e" ns2:_="">
     <xsd:import namespace="126e8a1c-9ea9-435a-ac89-d06c80d62e30"/>
@@ -11100,22 +10798,24 @@
 </ct:contentTypeSchema>
 </file>
 
-<file path=customXml/item2.xml><?xml version="1.0" encoding="utf-8"?>
-<?mso-contentType ?>
-<FormTemplates xmlns="http://schemas.microsoft.com/sharepoint/v3/contenttype/forms">
-  <Display>DocumentLibraryForm</Display>
-  <Edit>DocumentLibraryForm</Edit>
-  <New>DocumentLibraryForm</New>
-</FormTemplates>
+<file path=customXml/itemProps1.xml><?xml version="1.0" encoding="utf-8"?>
+<ds:datastoreItem xmlns:ds="http://schemas.openxmlformats.org/officeDocument/2006/customXml" ds:itemID="{38174882-579A-45DC-A704-C035A9357F73}">
+  <ds:schemaRefs>
+    <ds:schemaRef ds:uri="http://schemas.microsoft.com/office/2006/metadata/properties"/>
+    <ds:schemaRef ds:uri="http://schemas.microsoft.com/office/infopath/2007/PartnerControls"/>
+  </ds:schemaRefs>
+</ds:datastoreItem>
 </file>
 
-<file path=customXml/item3.xml><?xml version="1.0" encoding="utf-8"?>
-<p:properties xmlns:p="http://schemas.microsoft.com/office/2006/metadata/properties" xmlns:xsi="http://www.w3.org/2001/XMLSchema-instance" xmlns:pc="http://schemas.microsoft.com/office/infopath/2007/PartnerControls">
-  <documentManagement/>
-</p:properties>
+<file path=customXml/itemProps2.xml><?xml version="1.0" encoding="utf-8"?>
+<ds:datastoreItem xmlns:ds="http://schemas.openxmlformats.org/officeDocument/2006/customXml" ds:itemID="{F3E3E2F7-59E7-4722-B872-D023DC9D1CC1}">
+  <ds:schemaRefs>
+    <ds:schemaRef ds:uri="http://schemas.microsoft.com/sharepoint/v3/contenttype/forms"/>
+  </ds:schemaRefs>
+</ds:datastoreItem>
 </file>
 
-<file path=customXml/itemProps1.xml><?xml version="1.0" encoding="utf-8"?>
+<file path=customXml/itemProps3.xml><?xml version="1.0" encoding="utf-8"?>
 <ds:datastoreItem xmlns:ds="http://schemas.openxmlformats.org/officeDocument/2006/customXml" ds:itemID="{7C9B9CFF-B258-43B4-948A-968A031773F5}">
   <ds:schemaRefs>
     <ds:schemaRef ds:uri="http://schemas.microsoft.com/office/2006/metadata/contentType"/>
@@ -11131,21 +10831,4 @@
     <ds:schemaRef ds:uri="http://schemas.microsoft.com/internal/obd"/>
   </ds:schemaRefs>
 </ds:datastoreItem>
-</file>
-
-<file path=customXml/itemProps2.xml><?xml version="1.0" encoding="utf-8"?>
-<ds:datastoreItem xmlns:ds="http://schemas.openxmlformats.org/officeDocument/2006/customXml" ds:itemID="{F3E3E2F7-59E7-4722-B872-D023DC9D1CC1}">
-  <ds:schemaRefs>
-    <ds:schemaRef ds:uri="http://schemas.microsoft.com/sharepoint/v3/contenttype/forms"/>
-  </ds:schemaRefs>
-</ds:datastoreItem>
-</file>
-
-<file path=customXml/itemProps3.xml><?xml version="1.0" encoding="utf-8"?>
-<ds:datastoreItem xmlns:ds="http://schemas.openxmlformats.org/officeDocument/2006/customXml" ds:itemID="{38174882-579A-45DC-A704-C035A9357F73}">
-  <ds:schemaRefs>
-    <ds:schemaRef ds:uri="http://schemas.microsoft.com/office/2006/metadata/properties"/>
-    <ds:schemaRef ds:uri="http://schemas.microsoft.com/office/infopath/2007/PartnerControls"/>
-  </ds:schemaRefs>
-</ds:datastoreItem>
 </file>
</xml_diff>